<commit_message>
Implemented rule set browsing
</commit_message>
<xml_diff>
--- a/Resources/DecisionRulesTool.Plan.docx
+++ b/Resources/DecisionRulesTool.Plan.docx
@@ -102,6 +102,8 @@
         </w:rPr>
         <w:t>- z warunkami zapisanymi w postaci równości w przypadku wartości nominalnych atrybutów</w:t>
       </w:r>
+      <w:bookmarkStart w:id="0" w:name="_GoBack"/>
+      <w:bookmarkEnd w:id="0"/>
     </w:p>
     <w:p>
       <w:pPr>
@@ -477,15 +479,17 @@
         <w:rPr>
           <w:rFonts w:ascii="Times New Roman" w:eastAsia="Times New Roman" w:hAnsi="Times New Roman" w:cs="Times New Roman"/>
           <w:b/>
-          <w:sz w:val="24"/>
-          <w:szCs w:val="24"/>
-          <w:lang w:eastAsia="pl-PL"/>
-        </w:rPr>
-      </w:pPr>
-      <w:r>
-        <w:rPr>
-          <w:rFonts w:ascii="Times New Roman" w:eastAsia="Times New Roman" w:hAnsi="Times New Roman" w:cs="Times New Roman"/>
-          <w:b/>
+          <w:i/>
+          <w:sz w:val="24"/>
+          <w:szCs w:val="24"/>
+          <w:lang w:eastAsia="pl-PL"/>
+        </w:rPr>
+      </w:pPr>
+      <w:r>
+        <w:rPr>
+          <w:rFonts w:ascii="Times New Roman" w:eastAsia="Times New Roman" w:hAnsi="Times New Roman" w:cs="Times New Roman"/>
+          <w:b/>
+          <w:i/>
           <w:sz w:val="24"/>
           <w:szCs w:val="24"/>
           <w:lang w:eastAsia="pl-PL"/>
@@ -499,14 +503,16 @@
         <w:ind w:left="708"/>
         <w:rPr>
           <w:rFonts w:ascii="Times New Roman" w:eastAsia="Times New Roman" w:hAnsi="Times New Roman" w:cs="Times New Roman"/>
-          <w:sz w:val="24"/>
-          <w:szCs w:val="24"/>
-          <w:lang w:eastAsia="pl-PL"/>
-        </w:rPr>
-      </w:pPr>
-      <w:r>
-        <w:rPr>
-          <w:rFonts w:ascii="Times New Roman" w:eastAsia="Times New Roman" w:hAnsi="Times New Roman" w:cs="Times New Roman"/>
+          <w:i/>
+          <w:sz w:val="24"/>
+          <w:szCs w:val="24"/>
+          <w:lang w:eastAsia="pl-PL"/>
+        </w:rPr>
+      </w:pPr>
+      <w:r>
+        <w:rPr>
+          <w:rFonts w:ascii="Times New Roman" w:eastAsia="Times New Roman" w:hAnsi="Times New Roman" w:cs="Times New Roman"/>
+          <w:i/>
           <w:sz w:val="24"/>
           <w:szCs w:val="24"/>
           <w:lang w:eastAsia="pl-PL"/>
@@ -520,14 +526,16 @@
         <w:ind w:left="708"/>
         <w:rPr>
           <w:rFonts w:ascii="Times New Roman" w:eastAsia="Times New Roman" w:hAnsi="Times New Roman" w:cs="Times New Roman"/>
-          <w:sz w:val="24"/>
-          <w:szCs w:val="24"/>
-          <w:lang w:eastAsia="pl-PL"/>
-        </w:rPr>
-      </w:pPr>
-      <w:r>
-        <w:rPr>
-          <w:rFonts w:ascii="Times New Roman" w:eastAsia="Times New Roman" w:hAnsi="Times New Roman" w:cs="Times New Roman"/>
+          <w:i/>
+          <w:sz w:val="24"/>
+          <w:szCs w:val="24"/>
+          <w:lang w:eastAsia="pl-PL"/>
+        </w:rPr>
+      </w:pPr>
+      <w:r>
+        <w:rPr>
+          <w:rFonts w:ascii="Times New Roman" w:eastAsia="Times New Roman" w:hAnsi="Times New Roman" w:cs="Times New Roman"/>
+          <w:i/>
           <w:sz w:val="24"/>
           <w:szCs w:val="24"/>
           <w:lang w:eastAsia="pl-PL"/>
@@ -541,14 +549,16 @@
         <w:ind w:left="708"/>
         <w:rPr>
           <w:rFonts w:ascii="Times New Roman" w:eastAsia="Times New Roman" w:hAnsi="Times New Roman" w:cs="Times New Roman"/>
-          <w:sz w:val="24"/>
-          <w:szCs w:val="24"/>
-          <w:lang w:eastAsia="pl-PL"/>
-        </w:rPr>
-      </w:pPr>
-      <w:r>
-        <w:rPr>
-          <w:rFonts w:ascii="Times New Roman" w:eastAsia="Times New Roman" w:hAnsi="Times New Roman" w:cs="Times New Roman"/>
+          <w:i/>
+          <w:sz w:val="24"/>
+          <w:szCs w:val="24"/>
+          <w:lang w:eastAsia="pl-PL"/>
+        </w:rPr>
+      </w:pPr>
+      <w:r>
+        <w:rPr>
+          <w:rFonts w:ascii="Times New Roman" w:eastAsia="Times New Roman" w:hAnsi="Times New Roman" w:cs="Times New Roman"/>
+          <w:i/>
           <w:sz w:val="24"/>
           <w:szCs w:val="24"/>
           <w:lang w:eastAsia="pl-PL"/>
@@ -774,13 +784,7 @@
         <w:rPr>
           <w:highlight w:val="green"/>
         </w:rPr>
-        <w:t xml:space="preserve"> </w:t>
-      </w:r>
-      <w:r>
-        <w:rPr>
-          <w:highlight w:val="green"/>
-        </w:rPr>
-        <w:t>12.08.2017</w:t>
+        <w:t xml:space="preserve"> 12.08.2017</w:t>
       </w:r>
     </w:p>
     <w:p>
@@ -877,8 +881,6 @@
       <w:r>
         <w:t>Implementacja klasy agregującej wiele filtrów</w:t>
       </w:r>
-      <w:bookmarkStart w:id="0" w:name="_GoBack"/>
-      <w:bookmarkEnd w:id="0"/>
     </w:p>
     <w:p>
       <w:pPr>

</xml_diff>

<commit_message>
Added rule filters in UI
</commit_message>
<xml_diff>
--- a/Resources/DecisionRulesTool.Plan.docx
+++ b/Resources/DecisionRulesTool.Plan.docx
@@ -102,8 +102,6 @@
         </w:rPr>
         <w:t>- z warunkami zapisanymi w postaci równości w przypadku wartości nominalnych atrybutów</w:t>
       </w:r>
-      <w:bookmarkStart w:id="0" w:name="_GoBack"/>
-      <w:bookmarkEnd w:id="0"/>
     </w:p>
     <w:p>
       <w:pPr>
@@ -606,299 +604,8 @@
       </w:pPr>
     </w:p>
     <w:p>
-      <w:pPr>
-        <w:rPr>
-          <w:b/>
-          <w:sz w:val="36"/>
-          <w:szCs w:val="36"/>
-        </w:rPr>
-      </w:pPr>
-    </w:p>
-    <w:p>
-      <w:pPr>
-        <w:pStyle w:val="Akapitzlist"/>
-        <w:numPr>
-          <w:ilvl w:val="0"/>
-          <w:numId w:val="3"/>
-        </w:numPr>
-        <w:rPr>
-          <w:b/>
-          <w:sz w:val="36"/>
-          <w:szCs w:val="36"/>
-        </w:rPr>
-      </w:pPr>
-      <w:r>
-        <w:rPr>
-          <w:b/>
-          <w:sz w:val="36"/>
-          <w:szCs w:val="36"/>
-        </w:rPr>
-        <w:t>ITERACJA 1, 29.07 – 12.08.2017</w:t>
-      </w:r>
-    </w:p>
-    <w:p>
-      <w:pPr>
-        <w:ind w:left="708"/>
-        <w:rPr>
-          <w:b/>
-          <w:lang w:val="en-US"/>
-        </w:rPr>
-      </w:pPr>
-      <w:r>
-        <w:rPr>
-          <w:b/>
-          <w:lang w:val="en-US"/>
-        </w:rPr>
-        <w:t>CELE:</w:t>
-      </w:r>
-    </w:p>
-    <w:p>
-      <w:pPr>
-        <w:pStyle w:val="Akapitzlist"/>
-        <w:numPr>
-          <w:ilvl w:val="0"/>
-          <w:numId w:val="4"/>
-        </w:numPr>
-        <w:rPr>
-          <w:lang w:val="en-US"/>
-        </w:rPr>
-      </w:pPr>
-      <w:proofErr w:type="spellStart"/>
-      <w:r>
-        <w:rPr>
-          <w:highlight w:val="green"/>
-          <w:lang w:val="en-US"/>
-        </w:rPr>
-        <w:t>Struktura</w:t>
-      </w:r>
-      <w:proofErr w:type="spellEnd"/>
-      <w:r>
-        <w:rPr>
-          <w:highlight w:val="green"/>
-          <w:lang w:val="en-US"/>
-        </w:rPr>
-        <w:t xml:space="preserve"> </w:t>
-      </w:r>
-      <w:proofErr w:type="spellStart"/>
-      <w:r>
-        <w:rPr>
-          <w:highlight w:val="green"/>
-          <w:lang w:val="en-US"/>
-        </w:rPr>
-        <w:t>projektu</w:t>
-      </w:r>
-      <w:proofErr w:type="spellEnd"/>
-      <w:r>
-        <w:rPr>
-          <w:highlight w:val="green"/>
-          <w:lang w:val="en-US"/>
-        </w:rPr>
-        <w:t>: 29.07.2017</w:t>
-      </w:r>
-    </w:p>
-    <w:p>
-      <w:pPr>
-        <w:pStyle w:val="Akapitzlist"/>
-        <w:numPr>
-          <w:ilvl w:val="0"/>
-          <w:numId w:val="4"/>
-        </w:numPr>
-      </w:pPr>
-      <w:r>
-        <w:rPr>
-          <w:highlight w:val="green"/>
-        </w:rPr>
-        <w:t>Struktury danych dla przechowywania reguł oraz zbiorów danych</w:t>
-      </w:r>
-      <w:r>
-        <w:rPr>
-          <w:highlight w:val="green"/>
-        </w:rPr>
-        <w:t xml:space="preserve"> 06.08.2017</w:t>
-      </w:r>
-    </w:p>
-    <w:p>
-      <w:pPr>
-        <w:pStyle w:val="Akapitzlist"/>
-        <w:numPr>
-          <w:ilvl w:val="0"/>
-          <w:numId w:val="4"/>
-        </w:numPr>
-      </w:pPr>
-      <w:proofErr w:type="spellStart"/>
-      <w:r>
-        <w:rPr>
-          <w:highlight w:val="green"/>
-        </w:rPr>
-        <w:t>Parser</w:t>
-      </w:r>
-      <w:proofErr w:type="spellEnd"/>
-      <w:r>
-        <w:rPr>
-          <w:highlight w:val="green"/>
-        </w:rPr>
-        <w:t xml:space="preserve"> plików z regułami</w:t>
-      </w:r>
-      <w:r>
-        <w:rPr>
-          <w:highlight w:val="green"/>
-        </w:rPr>
-        <w:t xml:space="preserve"> i zbiorami danych</w:t>
-      </w:r>
-      <w:r>
-        <w:rPr>
-          <w:highlight w:val="green"/>
-        </w:rPr>
-        <w:t xml:space="preserve"> dla formatu RSES</w:t>
-      </w:r>
-      <w:r>
-        <w:rPr>
-          <w:highlight w:val="green"/>
-        </w:rPr>
-        <w:t xml:space="preserve"> 12.08.2017</w:t>
-      </w:r>
-    </w:p>
-    <w:p>
-      <w:pPr>
-        <w:pStyle w:val="Akapitzlist"/>
-        <w:numPr>
-          <w:ilvl w:val="0"/>
-          <w:numId w:val="4"/>
-        </w:numPr>
-      </w:pPr>
-      <w:proofErr w:type="spellStart"/>
-      <w:r>
-        <w:rPr>
-          <w:highlight w:val="green"/>
-        </w:rPr>
-        <w:t>Parser</w:t>
-      </w:r>
-      <w:proofErr w:type="spellEnd"/>
-      <w:r>
-        <w:rPr>
-          <w:highlight w:val="green"/>
-        </w:rPr>
-        <w:t xml:space="preserve"> plików z regułami i zbiorami danych dla formatu _4eMka</w:t>
-      </w:r>
-      <w:r>
-        <w:rPr>
-          <w:highlight w:val="green"/>
-        </w:rPr>
-        <w:t xml:space="preserve"> 12.08.2017</w:t>
-      </w:r>
-    </w:p>
-    <w:p>
-      <w:pPr>
-        <w:pStyle w:val="Akapitzlist"/>
-        <w:ind w:left="1428"/>
-      </w:pPr>
-    </w:p>
-    <w:p>
-      <w:pPr>
-        <w:pStyle w:val="Akapitzlist"/>
-        <w:numPr>
-          <w:ilvl w:val="0"/>
-          <w:numId w:val="3"/>
-        </w:numPr>
-        <w:rPr>
-          <w:b/>
-          <w:sz w:val="36"/>
-          <w:szCs w:val="36"/>
-        </w:rPr>
-      </w:pPr>
-      <w:r>
-        <w:rPr>
-          <w:b/>
-          <w:sz w:val="36"/>
-          <w:szCs w:val="36"/>
-        </w:rPr>
-        <w:t>ITEARACJA 2, 20.08 – 03.09</w:t>
-      </w:r>
-      <w:r>
-        <w:rPr>
-          <w:b/>
-          <w:sz w:val="36"/>
-          <w:szCs w:val="36"/>
-        </w:rPr>
-        <w:t>.2017</w:t>
-      </w:r>
-    </w:p>
-    <w:p>
-      <w:pPr>
-        <w:pStyle w:val="Akapitzlist"/>
-        <w:rPr>
-          <w:b/>
-        </w:rPr>
-      </w:pPr>
-    </w:p>
-    <w:p>
-      <w:pPr>
-        <w:pStyle w:val="Akapitzlist"/>
-        <w:rPr>
-          <w:b/>
-          <w:lang w:val="en-US"/>
-        </w:rPr>
-      </w:pPr>
-      <w:r>
-        <w:rPr>
-          <w:b/>
-          <w:lang w:val="en-US"/>
-        </w:rPr>
-        <w:t>CELE:</w:t>
-      </w:r>
-    </w:p>
-    <w:p>
-      <w:pPr>
-        <w:pStyle w:val="Akapitzlist"/>
-        <w:rPr>
-          <w:b/>
-          <w:lang w:val="en-US"/>
-        </w:rPr>
-      </w:pPr>
-    </w:p>
-    <w:p>
-      <w:pPr>
-        <w:pStyle w:val="Akapitzlist"/>
-        <w:numPr>
-          <w:ilvl w:val="0"/>
-          <w:numId w:val="8"/>
-        </w:numPr>
-        <w:ind w:left="1418" w:hanging="284"/>
-      </w:pPr>
-      <w:r>
-        <w:t>Implementacja filtrów do przeglądania algorytmów</w:t>
-      </w:r>
-    </w:p>
-    <w:p>
-      <w:pPr>
-        <w:pStyle w:val="Akapitzlist"/>
-        <w:numPr>
-          <w:ilvl w:val="0"/>
-          <w:numId w:val="8"/>
-        </w:numPr>
-        <w:ind w:left="1418" w:hanging="284"/>
-      </w:pPr>
-      <w:r>
-        <w:t>Implementacja klasy agregującej wiele filtrów</w:t>
-      </w:r>
-    </w:p>
-    <w:p>
-      <w:pPr>
-        <w:pStyle w:val="Akapitzlist"/>
-        <w:numPr>
-          <w:ilvl w:val="0"/>
-          <w:numId w:val="8"/>
-        </w:numPr>
-        <w:ind w:left="1418" w:hanging="284"/>
-      </w:pPr>
-      <w:r>
-        <w:t>Koncept/Implementacja klas testujących reguły</w:t>
-      </w:r>
-    </w:p>
-    <w:p>
-      <w:pPr>
-        <w:pStyle w:val="Akapitzlist"/>
-      </w:pPr>
+      <w:bookmarkStart w:id="0" w:name="_GoBack"/>
+      <w:bookmarkEnd w:id="0"/>
     </w:p>
     <w:p>
       <w:pPr>

</xml_diff>